<commit_message>
Timeout challenge solution notes
</commit_message>
<xml_diff>
--- a/docs/#5 Alexa Integration with OpenAI (+Costs).docx
+++ b/docs/#5 Alexa Integration with OpenAI (+Costs).docx
@@ -2921,6 +2921,7 @@
         <w:rPr>
           <w:rStyle w:val="Hyperlink"/>
           <w:bCs/>
+          <w:noProof/>
           <w:color w:val="auto"/>
           <w:u w:val="none"/>
         </w:rPr>
@@ -2969,6 +2970,7 @@
       <w:r>
         <w:rPr>
           <w:bCs/>
+          <w:noProof/>
         </w:rPr>
         <w:drawing>
           <wp:inline distT="0" distB="0" distL="0" distR="0" wp14:anchorId="5EC15C0B" wp14:editId="26152CE2">
@@ -3047,8 +3049,6 @@
         </w:rPr>
         <w:t>if the response is a list or not.</w:t>
       </w:r>
-      <w:bookmarkStart w:id="6" w:name="_GoBack"/>
-      <w:bookmarkEnd w:id="6"/>
     </w:p>
     <w:p>
       <w:pPr>
@@ -3059,12 +3059,1272 @@
         </w:numPr>
         <w:spacing w:line="276" w:lineRule="auto"/>
         <w:rPr>
+          <w:bCs/>
+        </w:rPr>
+      </w:pPr>
+      <w:r>
+        <w:rPr>
+          <w:bCs/>
+        </w:rPr>
+        <w:t xml:space="preserve">The completion time of one request is more than 10 seconds when the talk reaches certain length, in this scenario </w:t>
+      </w:r>
+      <w:r>
+        <w:rPr>
+          <w:b/>
+          <w:bCs/>
+        </w:rPr>
+        <w:t>the</w:t>
+      </w:r>
+      <w:r>
+        <w:rPr>
+          <w:bCs/>
+        </w:rPr>
+        <w:t xml:space="preserve"> </w:t>
+      </w:r>
+      <w:r>
+        <w:rPr>
+          <w:b/>
+          <w:bCs/>
+        </w:rPr>
+        <w:t xml:space="preserve">Alexa </w:t>
+      </w:r>
+      <w:r>
+        <w:rPr>
+          <w:b/>
+          <w:bCs/>
+        </w:rPr>
+        <w:t xml:space="preserve">Skill </w:t>
+      </w:r>
+      <w:r>
+        <w:rPr>
+          <w:b/>
+          <w:bCs/>
+        </w:rPr>
+        <w:t>closes the connection</w:t>
+      </w:r>
+      <w:r>
+        <w:rPr>
+          <w:bCs/>
+        </w:rPr>
+        <w:t xml:space="preserve"> with AWS Lambda.</w:t>
+      </w:r>
+      <w:r>
+        <w:rPr>
+          <w:bCs/>
+        </w:rPr>
+        <w:br/>
+      </w:r>
+      <w:r>
+        <w:rPr>
+          <w:bCs/>
+          <w:noProof/>
+        </w:rPr>
+        <w:drawing>
+          <wp:inline distT="0" distB="0" distL="0" distR="0" wp14:anchorId="71E25DE0" wp14:editId="143850D7">
+            <wp:extent cx="5267325" cy="555459"/>
+            <wp:effectExtent l="0" t="0" r="0" b="0"/>
+            <wp:docPr id="17" name="Picture 17"/>
+            <wp:cNvGraphicFramePr>
+              <a:graphicFrameLocks xmlns:a="http://schemas.openxmlformats.org/drawingml/2006/main" noChangeAspect="1"/>
+            </wp:cNvGraphicFramePr>
+            <a:graphic xmlns:a="http://schemas.openxmlformats.org/drawingml/2006/main">
+              <a:graphicData uri="http://schemas.openxmlformats.org/drawingml/2006/picture">
+                <pic:pic xmlns:pic="http://schemas.openxmlformats.org/drawingml/2006/picture">
+                  <pic:nvPicPr>
+                    <pic:cNvPr id="1" name=""/>
+                    <pic:cNvPicPr/>
+                  </pic:nvPicPr>
+                  <pic:blipFill>
+                    <a:blip r:embed="rId49"/>
+                    <a:stretch>
+                      <a:fillRect/>
+                    </a:stretch>
+                  </pic:blipFill>
+                  <pic:spPr>
+                    <a:xfrm>
+                      <a:off x="0" y="0"/>
+                      <a:ext cx="5283877" cy="557204"/>
+                    </a:xfrm>
+                    <a:prstGeom prst="rect">
+                      <a:avLst/>
+                    </a:prstGeom>
+                  </pic:spPr>
+                </pic:pic>
+              </a:graphicData>
+            </a:graphic>
+          </wp:inline>
+        </w:drawing>
+      </w:r>
+      <w:r>
+        <w:rPr>
+          <w:bCs/>
+        </w:rPr>
+        <w:br/>
+        <w:t xml:space="preserve">* </w:t>
+      </w:r>
+      <w:hyperlink r:id="rId50" w:history="1">
+        <w:r>
+          <w:rPr>
+            <w:rStyle w:val="Hyperlink"/>
+            <w:bCs/>
+          </w:rPr>
+          <w:t>https://developer.amazon.com/en-US/blogs/alexa/device-makers/2019/04/4-tips-for-implementing-device-discovery-in-your-smart-home-skills</w:t>
+        </w:r>
+      </w:hyperlink>
+      <w:r>
+        <w:rPr>
+          <w:bCs/>
+        </w:rPr>
+        <w:br/>
+      </w:r>
+      <w:r>
+        <w:rPr>
+          <w:b/>
+          <w:bCs/>
+        </w:rPr>
+        <w:t>* Attempts:</w:t>
+      </w:r>
+    </w:p>
+    <w:p>
+      <w:pPr>
+        <w:pStyle w:val="ListParagraph"/>
+        <w:numPr>
+          <w:ilvl w:val="1"/>
+          <w:numId w:val="27"/>
+        </w:numPr>
+        <w:spacing w:line="276" w:lineRule="auto"/>
+        <w:rPr>
+          <w:bCs/>
+        </w:rPr>
+      </w:pPr>
+      <w:r>
+        <w:rPr>
+          <w:bCs/>
+        </w:rPr>
+        <w:t xml:space="preserve">I tried to use an </w:t>
+      </w:r>
+      <w:commentRangeStart w:id="6"/>
+      <w:r>
+        <w:rPr>
+          <w:bCs/>
+        </w:rPr>
+        <w:t xml:space="preserve">async function </w:t>
+      </w:r>
+      <w:commentRangeEnd w:id="6"/>
+      <w:r>
+        <w:rPr>
+          <w:rStyle w:val="CommentReference"/>
+        </w:rPr>
+        <w:commentReference w:id="6"/>
+      </w:r>
+      <w:r>
+        <w:rPr>
+          <w:bCs/>
+        </w:rPr>
+        <w:t>but it seems the Lambda function won’t retrieve a response until all the threads (Promises) complete their execution, and they cannot be cancelled.</w:t>
+      </w:r>
+      <w:r>
+        <w:rPr>
+          <w:bCs/>
+        </w:rPr>
+        <w:br/>
+      </w:r>
+      <w:r>
+        <w:rPr>
+          <w:bCs/>
+          <w:noProof/>
+        </w:rPr>
+        <w:drawing>
+          <wp:inline distT="0" distB="0" distL="0" distR="0" wp14:anchorId="4F820253" wp14:editId="49A00929">
+            <wp:extent cx="5612130" cy="2872105"/>
+            <wp:effectExtent l="0" t="0" r="7620" b="4445"/>
+            <wp:docPr id="5" name="Picture 5"/>
+            <wp:cNvGraphicFramePr>
+              <a:graphicFrameLocks xmlns:a="http://schemas.openxmlformats.org/drawingml/2006/main" noChangeAspect="1"/>
+            </wp:cNvGraphicFramePr>
+            <a:graphic xmlns:a="http://schemas.openxmlformats.org/drawingml/2006/main">
+              <a:graphicData uri="http://schemas.openxmlformats.org/drawingml/2006/picture">
+                <pic:pic xmlns:pic="http://schemas.openxmlformats.org/drawingml/2006/picture">
+                  <pic:nvPicPr>
+                    <pic:cNvPr id="1" name=""/>
+                    <pic:cNvPicPr/>
+                  </pic:nvPicPr>
+                  <pic:blipFill>
+                    <a:blip r:embed="rId51"/>
+                    <a:stretch>
+                      <a:fillRect/>
+                    </a:stretch>
+                  </pic:blipFill>
+                  <pic:spPr>
+                    <a:xfrm>
+                      <a:off x="0" y="0"/>
+                      <a:ext cx="5612130" cy="2872105"/>
+                    </a:xfrm>
+                    <a:prstGeom prst="rect">
+                      <a:avLst/>
+                    </a:prstGeom>
+                  </pic:spPr>
+                </pic:pic>
+              </a:graphicData>
+            </a:graphic>
+          </wp:inline>
+        </w:drawing>
+      </w:r>
+    </w:p>
+    <w:p>
+      <w:pPr>
+        <w:pStyle w:val="ListParagraph"/>
+        <w:numPr>
+          <w:ilvl w:val="1"/>
+          <w:numId w:val="27"/>
+        </w:numPr>
+        <w:spacing w:line="276" w:lineRule="auto"/>
+        <w:rPr>
+          <w:bCs/>
+        </w:rPr>
+      </w:pPr>
+      <w:r>
+        <w:rPr>
+          <w:bCs/>
+        </w:rPr>
+        <w:lastRenderedPageBreak/>
+        <w:t xml:space="preserve">I have to cut the response stored, so that </w:t>
+      </w:r>
+      <w:r>
+        <w:rPr>
+          <w:bCs/>
+        </w:rPr>
+        <w:br/>
+      </w:r>
+      <w:r>
+        <w:rPr>
+          <w:bCs/>
+          <w:noProof/>
+        </w:rPr>
+        <w:drawing>
+          <wp:inline distT="0" distB="0" distL="0" distR="0" wp14:anchorId="1B8C5006" wp14:editId="70E6BFC2">
+            <wp:extent cx="5612130" cy="592455"/>
+            <wp:effectExtent l="0" t="0" r="7620" b="0"/>
+            <wp:docPr id="7" name="Picture 7"/>
+            <wp:cNvGraphicFramePr>
+              <a:graphicFrameLocks xmlns:a="http://schemas.openxmlformats.org/drawingml/2006/main" noChangeAspect="1"/>
+            </wp:cNvGraphicFramePr>
+            <a:graphic xmlns:a="http://schemas.openxmlformats.org/drawingml/2006/main">
+              <a:graphicData uri="http://schemas.openxmlformats.org/drawingml/2006/picture">
+                <pic:pic xmlns:pic="http://schemas.openxmlformats.org/drawingml/2006/picture">
+                  <pic:nvPicPr>
+                    <pic:cNvPr id="1" name=""/>
+                    <pic:cNvPicPr/>
+                  </pic:nvPicPr>
+                  <pic:blipFill>
+                    <a:blip r:embed="rId52"/>
+                    <a:stretch>
+                      <a:fillRect/>
+                    </a:stretch>
+                  </pic:blipFill>
+                  <pic:spPr>
+                    <a:xfrm>
+                      <a:off x="0" y="0"/>
+                      <a:ext cx="5612130" cy="592455"/>
+                    </a:xfrm>
+                    <a:prstGeom prst="rect">
+                      <a:avLst/>
+                    </a:prstGeom>
+                  </pic:spPr>
+                </pic:pic>
+              </a:graphicData>
+            </a:graphic>
+          </wp:inline>
+        </w:drawing>
+      </w:r>
+    </w:p>
+    <w:p>
+      <w:pPr>
+        <w:pStyle w:val="ListParagraph"/>
+        <w:numPr>
+          <w:ilvl w:val="1"/>
+          <w:numId w:val="27"/>
+        </w:numPr>
+        <w:spacing w:line="276" w:lineRule="auto"/>
+        <w:rPr>
+          <w:bCs/>
+        </w:rPr>
+      </w:pPr>
+      <w:r>
+        <w:rPr>
+          <w:b/>
+          <w:bCs/>
+        </w:rPr>
+        <w:t xml:space="preserve">* </w:t>
+      </w:r>
+      <w:r>
+        <w:rPr>
+          <w:b/>
+          <w:bCs/>
+        </w:rPr>
+        <w:t>Improvement</w:t>
+      </w:r>
+      <w:r>
+        <w:rPr>
+          <w:b/>
+          <w:bCs/>
+        </w:rPr>
+        <w:t>:</w:t>
+      </w:r>
+      <w:r>
+        <w:rPr>
+          <w:b/>
+          <w:bCs/>
+        </w:rPr>
+        <w:t xml:space="preserve"> </w:t>
+      </w:r>
+      <w:r>
+        <w:rPr>
+          <w:bCs/>
+        </w:rPr>
+        <w:t>To maintain better the context I’ll include the first 100 chars and the last 100, usually the AI says the topic in the first statement.</w:t>
+      </w:r>
+      <w:r>
+        <w:rPr>
+          <w:bCs/>
+        </w:rPr>
+        <w:br/>
+      </w:r>
+      <w:r>
+        <w:rPr>
+          <w:bCs/>
+          <w:noProof/>
+        </w:rPr>
+        <w:drawing>
+          <wp:inline distT="0" distB="0" distL="0" distR="0" wp14:anchorId="5F575D8D" wp14:editId="35ACCF9A">
+            <wp:extent cx="5612130" cy="803910"/>
+            <wp:effectExtent l="0" t="0" r="7620" b="0"/>
+            <wp:docPr id="13" name="Picture 13"/>
+            <wp:cNvGraphicFramePr>
+              <a:graphicFrameLocks xmlns:a="http://schemas.openxmlformats.org/drawingml/2006/main" noChangeAspect="1"/>
+            </wp:cNvGraphicFramePr>
+            <a:graphic xmlns:a="http://schemas.openxmlformats.org/drawingml/2006/main">
+              <a:graphicData uri="http://schemas.openxmlformats.org/drawingml/2006/picture">
+                <pic:pic xmlns:pic="http://schemas.openxmlformats.org/drawingml/2006/picture">
+                  <pic:nvPicPr>
+                    <pic:cNvPr id="1" name=""/>
+                    <pic:cNvPicPr/>
+                  </pic:nvPicPr>
+                  <pic:blipFill>
+                    <a:blip r:embed="rId53"/>
+                    <a:stretch>
+                      <a:fillRect/>
+                    </a:stretch>
+                  </pic:blipFill>
+                  <pic:spPr>
+                    <a:xfrm>
+                      <a:off x="0" y="0"/>
+                      <a:ext cx="5612130" cy="803910"/>
+                    </a:xfrm>
+                    <a:prstGeom prst="rect">
+                      <a:avLst/>
+                    </a:prstGeom>
+                  </pic:spPr>
+                </pic:pic>
+              </a:graphicData>
+            </a:graphic>
+          </wp:inline>
+        </w:drawing>
+      </w:r>
+    </w:p>
+    <w:p>
+      <w:pPr>
+        <w:pStyle w:val="ListParagraph"/>
+        <w:numPr>
+          <w:ilvl w:val="0"/>
+          <w:numId w:val="27"/>
+        </w:numPr>
+        <w:spacing w:line="276" w:lineRule="auto"/>
+        <w:rPr>
+          <w:bCs/>
+        </w:rPr>
+      </w:pPr>
+      <w:r>
+        <w:rPr>
+          <w:bCs/>
+        </w:rPr>
+        <w:t xml:space="preserve">The  </w:t>
+      </w:r>
+      <w:r>
+        <w:rPr>
+          <w:bCs/>
+        </w:rPr>
+        <w:t>complexity of the topic increases the time of processing, questions about Marxism take more than 10 seconds.</w:t>
+      </w:r>
+    </w:p>
+    <w:p>
+      <w:pPr>
+        <w:pStyle w:val="ListParagraph"/>
+        <w:numPr>
+          <w:ilvl w:val="0"/>
+          <w:numId w:val="27"/>
+        </w:numPr>
+        <w:spacing w:line="276" w:lineRule="auto"/>
+        <w:rPr>
+          <w:bCs/>
+        </w:rPr>
+      </w:pPr>
+      <w:r>
+        <w:rPr>
+          <w:bCs/>
+        </w:rPr>
+        <w:t xml:space="preserve">Apparently the only way to handle </w:t>
+      </w:r>
+      <w:r>
+        <w:rPr>
+          <w:b/>
+          <w:bCs/>
+        </w:rPr>
+        <w:t>timeouts in AWS Lambda</w:t>
+      </w:r>
+      <w:r>
+        <w:rPr>
+          <w:bCs/>
+        </w:rPr>
+        <w:t xml:space="preserve"> functions is manually in code, there’s no event handler.</w:t>
+      </w:r>
+      <w:r>
+        <w:rPr>
+          <w:bCs/>
+        </w:rPr>
+        <w:br/>
+        <w:t xml:space="preserve">* </w:t>
+      </w:r>
+      <w:hyperlink r:id="rId54" w:history="1">
+        <w:r>
+          <w:rPr>
+            <w:rStyle w:val="Hyperlink"/>
+            <w:bCs/>
+          </w:rPr>
+          <w:t>https://advancedweb.hu/how-to-handle-timeouts-in-lambda-functions/</w:t>
+        </w:r>
+      </w:hyperlink>
+    </w:p>
+    <w:p>
+      <w:pPr>
+        <w:pStyle w:val="ListParagraph"/>
+        <w:numPr>
+          <w:ilvl w:val="0"/>
+          <w:numId w:val="27"/>
+        </w:numPr>
+        <w:spacing w:line="276" w:lineRule="auto"/>
+        <w:rPr>
+          <w:bCs/>
+        </w:rPr>
+      </w:pPr>
+      <w:r>
+        <w:rPr>
+          <w:bCs/>
+        </w:rPr>
+        <w:t xml:space="preserve">I could call a </w:t>
+      </w:r>
+      <w:r>
+        <w:rPr>
+          <w:b/>
+          <w:bCs/>
+        </w:rPr>
+        <w:t>second lambda function</w:t>
+      </w:r>
+      <w:r>
+        <w:rPr>
+          <w:bCs/>
+        </w:rPr>
+        <w:t xml:space="preserve"> containing the communication with OpenAI multiple times with different amounts of data, each one with less data, and retrieve the first answer available, up to 3 requests (e.g.).</w:t>
+      </w:r>
+      <w:r>
+        <w:rPr>
+          <w:bCs/>
+        </w:rPr>
+        <w:br/>
+        <w:t xml:space="preserve">* </w:t>
+      </w:r>
+      <w:hyperlink r:id="rId55" w:history="1">
+        <w:r>
+          <w:rPr>
+            <w:rStyle w:val="Hyperlink"/>
+            <w:bCs/>
+          </w:rPr>
+          <w:t>https://www.sqlshack.com/calling-an-aws-lambda-function-from-another-lambda-function/</w:t>
+        </w:r>
+      </w:hyperlink>
+      <w:r>
+        <w:rPr>
+          <w:bCs/>
+        </w:rPr>
+        <w:t xml:space="preserve"> </w:t>
+      </w:r>
+    </w:p>
+    <w:p>
+      <w:pPr>
+        <w:pStyle w:val="ListParagraph"/>
+        <w:numPr>
+          <w:ilvl w:val="1"/>
+          <w:numId w:val="27"/>
+        </w:numPr>
+        <w:spacing w:line="276" w:lineRule="auto"/>
+        <w:rPr>
+          <w:bCs/>
+        </w:rPr>
+      </w:pPr>
+      <w:r>
+        <w:rPr>
+          <w:bCs/>
+        </w:rPr>
+        <w:t>The problem is that this would multiply the usage (1 + 0.7 +  0.4 = 2.1).</w:t>
+      </w:r>
+    </w:p>
+    <w:p>
+      <w:pPr>
+        <w:pStyle w:val="ListParagraph"/>
+        <w:numPr>
+          <w:ilvl w:val="0"/>
+          <w:numId w:val="27"/>
+        </w:numPr>
+        <w:spacing w:line="276" w:lineRule="auto"/>
+        <w:rPr>
+          <w:bCs/>
+        </w:rPr>
+      </w:pPr>
+      <w:r>
+        <w:rPr>
+          <w:bCs/>
+        </w:rPr>
+        <w:t xml:space="preserve">I could use directly the </w:t>
+      </w:r>
+      <w:r>
+        <w:rPr>
+          <w:b/>
+          <w:bCs/>
+        </w:rPr>
+        <w:t>HTTPS</w:t>
+      </w:r>
+      <w:r>
+        <w:rPr>
+          <w:bCs/>
+        </w:rPr>
+        <w:t xml:space="preserve"> NodeJS </w:t>
+      </w:r>
+      <w:r>
+        <w:rPr>
+          <w:b/>
+          <w:bCs/>
+        </w:rPr>
+        <w:t>package</w:t>
+      </w:r>
+      <w:r>
+        <w:rPr>
+          <w:bCs/>
+        </w:rPr>
+        <w:t xml:space="preserve"> to make the request and </w:t>
+      </w:r>
+      <w:r>
+        <w:rPr>
+          <w:b/>
+          <w:bCs/>
+        </w:rPr>
+        <w:t>establish a timeout</w:t>
+      </w:r>
+      <w:r>
+        <w:rPr>
+          <w:bCs/>
+        </w:rPr>
+        <w:t xml:space="preserve"> for the request.</w:t>
+      </w:r>
+      <w:r>
+        <w:rPr>
+          <w:bCs/>
+        </w:rPr>
+        <w:br/>
+        <w:t xml:space="preserve">* </w:t>
+      </w:r>
+      <w:hyperlink r:id="rId56" w:history="1">
+        <w:r>
+          <w:rPr>
+            <w:rStyle w:val="Hyperlink"/>
+            <w:bCs/>
+          </w:rPr>
+          <w:t>https://stackoverflow.com/questions/6214902/how-to-set-a-timeout-on-a-http-request-in-node</w:t>
+        </w:r>
+      </w:hyperlink>
+    </w:p>
+    <w:p>
+      <w:pPr>
+        <w:pStyle w:val="ListParagraph"/>
+        <w:numPr>
+          <w:ilvl w:val="1"/>
+          <w:numId w:val="27"/>
+        </w:numPr>
+        <w:spacing w:line="276" w:lineRule="auto"/>
+        <w:rPr>
+          <w:bCs/>
+        </w:rPr>
+      </w:pPr>
+      <w:r>
+        <w:rPr>
+          <w:bCs/>
+        </w:rPr>
+        <w:t xml:space="preserve">The </w:t>
+      </w:r>
+      <w:r>
+        <w:rPr>
+          <w:bCs/>
+          <w:i/>
+        </w:rPr>
+        <w:t>https</w:t>
+      </w:r>
+      <w:r>
+        <w:rPr>
+          <w:bCs/>
+        </w:rPr>
+        <w:t xml:space="preserve"> package uses the same options than </w:t>
+      </w:r>
+      <w:r>
+        <w:rPr>
+          <w:bCs/>
+          <w:i/>
+        </w:rPr>
+        <w:t>http</w:t>
+      </w:r>
+      <w:r>
+        <w:rPr>
+          <w:bCs/>
+        </w:rPr>
+        <w:t>.</w:t>
+      </w:r>
+      <w:r>
+        <w:rPr>
+          <w:bCs/>
+        </w:rPr>
+        <w:br/>
+      </w:r>
+      <w:r>
+        <w:rPr>
+          <w:bCs/>
+          <w:noProof/>
+        </w:rPr>
+        <w:drawing>
+          <wp:inline distT="0" distB="0" distL="0" distR="0" wp14:anchorId="41A51792" wp14:editId="75860098">
+            <wp:extent cx="1600200" cy="238125"/>
+            <wp:effectExtent l="0" t="0" r="0" b="9525"/>
+            <wp:docPr id="36" name="Picture 36"/>
+            <wp:cNvGraphicFramePr>
+              <a:graphicFrameLocks xmlns:a="http://schemas.openxmlformats.org/drawingml/2006/main" noChangeAspect="1"/>
+            </wp:cNvGraphicFramePr>
+            <a:graphic xmlns:a="http://schemas.openxmlformats.org/drawingml/2006/main">
+              <a:graphicData uri="http://schemas.openxmlformats.org/drawingml/2006/picture">
+                <pic:pic xmlns:pic="http://schemas.openxmlformats.org/drawingml/2006/picture">
+                  <pic:nvPicPr>
+                    <pic:cNvPr id="1" name=""/>
+                    <pic:cNvPicPr/>
+                  </pic:nvPicPr>
+                  <pic:blipFill rotWithShape="1">
+                    <a:blip r:embed="rId57"/>
+                    <a:srcRect t="19355"/>
+                    <a:stretch/>
+                  </pic:blipFill>
+                  <pic:spPr bwMode="auto">
+                    <a:xfrm>
+                      <a:off x="0" y="0"/>
+                      <a:ext cx="1600423" cy="238158"/>
+                    </a:xfrm>
+                    <a:prstGeom prst="rect">
+                      <a:avLst/>
+                    </a:prstGeom>
+                    <a:ln>
+                      <a:noFill/>
+                    </a:ln>
+                    <a:extLst>
+                      <a:ext uri="{53640926-AAD7-44D8-BBD7-CCE9431645EC}">
+                        <a14:shadowObscured xmlns:a14="http://schemas.microsoft.com/office/drawing/2010/main"/>
+                      </a:ext>
+                    </a:extLst>
+                  </pic:spPr>
+                </pic:pic>
+              </a:graphicData>
+            </a:graphic>
+          </wp:inline>
+        </w:drawing>
+      </w:r>
+      <w:r>
+        <w:rPr>
+          <w:bCs/>
+        </w:rPr>
+        <w:br/>
+        <w:t xml:space="preserve">* </w:t>
+      </w:r>
+      <w:hyperlink r:id="rId58" w:anchor="httprequestoptions-callback" w:history="1">
+        <w:r>
+          <w:rPr>
+            <w:rStyle w:val="Hyperlink"/>
+            <w:bCs/>
+          </w:rPr>
+          <w:t>https://nodejs.org/api/http.html#httprequestoptions-callback</w:t>
+        </w:r>
+      </w:hyperlink>
+    </w:p>
+    <w:p>
+      <w:pPr>
+        <w:pStyle w:val="ListParagraph"/>
+        <w:spacing w:line="276" w:lineRule="auto"/>
+        <w:rPr>
+          <w:b/>
+          <w:bCs/>
+        </w:rPr>
+      </w:pPr>
+      <w:r>
+        <w:rPr>
+          <w:b/>
+          <w:bCs/>
+        </w:rPr>
+        <w:t>* Steps:</w:t>
+      </w:r>
+      <w:r>
+        <w:rPr>
+          <w:b/>
+          <w:bCs/>
+        </w:rPr>
+        <w:t xml:space="preserve"> </w:t>
+      </w:r>
+      <w:r>
+        <w:rPr>
+          <w:bCs/>
+        </w:rPr>
+        <w:t>Basically a race…</w:t>
+      </w:r>
+      <w:r>
+        <w:rPr>
+          <w:b/>
+          <w:bCs/>
+        </w:rPr>
+        <w:br/>
+      </w:r>
+      <w:r>
+        <w:rPr>
+          <w:b/>
+          <w:bCs/>
+          <w:noProof/>
+        </w:rPr>
+        <w:drawing>
+          <wp:inline distT="0" distB="0" distL="0" distR="0" wp14:anchorId="30D1CF24" wp14:editId="7C045EBB">
+            <wp:extent cx="4286250" cy="1165624"/>
+            <wp:effectExtent l="0" t="0" r="0" b="0"/>
+            <wp:docPr id="42" name="Picture 42"/>
+            <wp:cNvGraphicFramePr>
+              <a:graphicFrameLocks xmlns:a="http://schemas.openxmlformats.org/drawingml/2006/main" noChangeAspect="1"/>
+            </wp:cNvGraphicFramePr>
+            <a:graphic xmlns:a="http://schemas.openxmlformats.org/drawingml/2006/main">
+              <a:graphicData uri="http://schemas.openxmlformats.org/drawingml/2006/picture">
+                <pic:pic xmlns:pic="http://schemas.openxmlformats.org/drawingml/2006/picture">
+                  <pic:nvPicPr>
+                    <pic:cNvPr id="1" name=""/>
+                    <pic:cNvPicPr/>
+                  </pic:nvPicPr>
+                  <pic:blipFill>
+                    <a:blip r:embed="rId59"/>
+                    <a:stretch>
+                      <a:fillRect/>
+                    </a:stretch>
+                  </pic:blipFill>
+                  <pic:spPr>
+                    <a:xfrm>
+                      <a:off x="0" y="0"/>
+                      <a:ext cx="4295695" cy="1168192"/>
+                    </a:xfrm>
+                    <a:prstGeom prst="rect">
+                      <a:avLst/>
+                    </a:prstGeom>
+                  </pic:spPr>
+                </pic:pic>
+              </a:graphicData>
+            </a:graphic>
+          </wp:inline>
+        </w:drawing>
+      </w:r>
+    </w:p>
+    <w:p>
+      <w:pPr>
+        <w:pStyle w:val="ListParagraph"/>
+        <w:numPr>
+          <w:ilvl w:val="1"/>
+          <w:numId w:val="27"/>
+        </w:numPr>
+        <w:spacing w:line="276" w:lineRule="auto"/>
+        <w:rPr>
+          <w:bCs/>
+        </w:rPr>
+      </w:pPr>
+      <w:r>
+        <w:rPr>
+          <w:bCs/>
+        </w:rPr>
+        <w:t xml:space="preserve">Modify the code to use </w:t>
+      </w:r>
+      <w:r>
+        <w:rPr>
+          <w:bCs/>
+          <w:i/>
+        </w:rPr>
+        <w:t>https</w:t>
+      </w:r>
+      <w:r>
+        <w:rPr>
+          <w:bCs/>
+        </w:rPr>
+        <w:t xml:space="preserve"> node package using the timeout.</w:t>
+      </w:r>
+    </w:p>
+    <w:p>
+      <w:pPr>
+        <w:pStyle w:val="ListParagraph"/>
+        <w:numPr>
+          <w:ilvl w:val="1"/>
+          <w:numId w:val="27"/>
+        </w:numPr>
+        <w:spacing w:line="276" w:lineRule="auto"/>
+        <w:rPr>
+          <w:bCs/>
+        </w:rPr>
+      </w:pPr>
+      <w:r>
+        <w:rPr>
+          <w:bCs/>
+        </w:rPr>
+        <w:t>Retrieve a response if the response time exceeds 8 seconds.</w:t>
+      </w:r>
+    </w:p>
+    <w:p>
+      <w:pPr>
+        <w:pStyle w:val="ListParagraph"/>
+        <w:numPr>
+          <w:ilvl w:val="1"/>
+          <w:numId w:val="27"/>
+        </w:numPr>
+        <w:spacing w:line="276" w:lineRule="auto"/>
+        <w:rPr>
+          <w:bCs/>
+        </w:rPr>
+      </w:pPr>
+      <w:r>
+        <w:rPr>
+          <w:bCs/>
+        </w:rPr>
+        <w:t>Implement multiple requests with different parameters (less max_tokens and smaller request).</w:t>
+      </w:r>
+    </w:p>
+    <w:p>
+      <w:pPr>
+        <w:pStyle w:val="ListParagraph"/>
+        <w:numPr>
+          <w:ilvl w:val="2"/>
+          <w:numId w:val="27"/>
+        </w:numPr>
+        <w:spacing w:line="276" w:lineRule="auto"/>
+        <w:rPr>
+          <w:bCs/>
+        </w:rPr>
+      </w:pPr>
+      <w:r>
+        <w:rPr>
+          <w:bCs/>
+        </w:rPr>
+        <w:t>One request with the entire</w:t>
+      </w:r>
+    </w:p>
+    <w:p>
+      <w:pPr>
+        <w:pStyle w:val="ListParagraph"/>
+        <w:numPr>
+          <w:ilvl w:val="2"/>
+          <w:numId w:val="27"/>
+        </w:numPr>
+        <w:spacing w:line="276" w:lineRule="auto"/>
+        <w:rPr>
+          <w:bCs/>
+        </w:rPr>
+      </w:pPr>
+      <w:r>
+        <w:rPr>
+          <w:bCs/>
+        </w:rPr>
+        <w:lastRenderedPageBreak/>
+        <w:t>I can split the AI answer in one block containing 100 chars, and another containing only 50 chars.</w:t>
+      </w:r>
+    </w:p>
+    <w:p>
+      <w:pPr>
+        <w:pStyle w:val="ListParagraph"/>
+        <w:numPr>
+          <w:ilvl w:val="2"/>
+          <w:numId w:val="27"/>
+        </w:numPr>
+        <w:spacing w:line="276" w:lineRule="auto"/>
+        <w:rPr>
+          <w:bCs/>
+        </w:rPr>
+      </w:pPr>
+      <w:r>
+        <w:rPr>
+          <w:bCs/>
+        </w:rPr>
+        <w:t>I could just send the current user request and not the last one.</w:t>
+      </w:r>
+    </w:p>
+    <w:p>
+      <w:pPr>
+        <w:pStyle w:val="ListParagraph"/>
+        <w:numPr>
+          <w:ilvl w:val="0"/>
+          <w:numId w:val="27"/>
+        </w:numPr>
+        <w:spacing w:line="276" w:lineRule="auto"/>
+        <w:rPr>
+          <w:bCs/>
+        </w:rPr>
+      </w:pPr>
+      <w:r>
+        <w:rPr>
+          <w:bCs/>
+        </w:rPr>
+        <w:t>I can evaluate if the result of a request will be a list just sending the user message, but still the .</w:t>
+      </w:r>
+    </w:p>
+    <w:p>
+      <w:pPr>
+        <w:pStyle w:val="ListParagraph"/>
+        <w:numPr>
+          <w:ilvl w:val="1"/>
+          <w:numId w:val="27"/>
+        </w:numPr>
+        <w:spacing w:line="276" w:lineRule="auto"/>
+        <w:rPr>
+          <w:bCs/>
+        </w:rPr>
+      </w:pPr>
+      <w:r>
+        <w:rPr>
+          <w:bCs/>
+        </w:rPr>
+        <w:t>What happens if I include the “No list format” at the beginning of the text instead of the end.</w:t>
+      </w:r>
+      <w:r>
+        <w:rPr>
+          <w:bCs/>
+        </w:rPr>
+        <w:br/>
+        <w:t>* Looks l</w:t>
+      </w:r>
+      <w:r>
+        <w:rPr>
+          <w:bCs/>
+        </w:rPr>
+        <w:t xml:space="preserve">ike instead of </w:t>
+      </w:r>
+      <w:r>
+        <w:rPr>
+          <w:bCs/>
+          <w:i/>
+        </w:rPr>
+        <w:t>\n\n</w:t>
+      </w:r>
+      <w:r>
+        <w:rPr>
+          <w:bCs/>
+        </w:rPr>
+        <w:t xml:space="preserve"> I </w:t>
+      </w:r>
+      <w:r>
+        <w:rPr>
+          <w:bCs/>
+        </w:rPr>
+        <w:t>could</w:t>
+      </w:r>
+      <w:r>
+        <w:rPr>
+          <w:bCs/>
+        </w:rPr>
+        <w:t xml:space="preserve"> </w:t>
+      </w:r>
+      <w:r>
+        <w:rPr>
+          <w:bCs/>
+        </w:rPr>
+        <w:t xml:space="preserve">use </w:t>
+      </w:r>
+      <w:r>
+        <w:rPr>
+          <w:bCs/>
+          <w:i/>
+        </w:rPr>
+        <w:t>&lt;|endoftext|&gt;</w:t>
+      </w:r>
+      <w:r>
+        <w:rPr>
+          <w:bCs/>
+        </w:rPr>
+        <w:t>.</w:t>
+      </w:r>
+    </w:p>
+    <w:p>
+      <w:pPr>
+        <w:pStyle w:val="ListParagraph"/>
+        <w:numPr>
+          <w:ilvl w:val="0"/>
+          <w:numId w:val="27"/>
+        </w:numPr>
+        <w:spacing w:line="276" w:lineRule="auto"/>
+        <w:rPr>
+          <w:bCs/>
+        </w:rPr>
+      </w:pPr>
+      <w:r>
+        <w:rPr>
+          <w:bCs/>
+        </w:rPr>
+        <w:t>I noticed I can receive a fast answer 1s approx. when I make the request with very few tokens. Is there a way to predict the amount of time the request with more tokens will take?</w:t>
+      </w:r>
+      <w:r>
+        <w:rPr>
+          <w:bCs/>
+        </w:rPr>
+        <w:br/>
+      </w:r>
+      <w:r>
+        <w:rPr>
+          <w:bCs/>
+          <w:noProof/>
+        </w:rPr>
+        <w:drawing>
+          <wp:inline distT="0" distB="0" distL="0" distR="0" wp14:anchorId="4EB33726" wp14:editId="4C579986">
+            <wp:extent cx="5430008" cy="619211"/>
+            <wp:effectExtent l="0" t="0" r="0" b="9525"/>
+            <wp:docPr id="37" name="Picture 37"/>
+            <wp:cNvGraphicFramePr>
+              <a:graphicFrameLocks xmlns:a="http://schemas.openxmlformats.org/drawingml/2006/main" noChangeAspect="1"/>
+            </wp:cNvGraphicFramePr>
+            <a:graphic xmlns:a="http://schemas.openxmlformats.org/drawingml/2006/main">
+              <a:graphicData uri="http://schemas.openxmlformats.org/drawingml/2006/picture">
+                <pic:pic xmlns:pic="http://schemas.openxmlformats.org/drawingml/2006/picture">
+                  <pic:nvPicPr>
+                    <pic:cNvPr id="1" name=""/>
+                    <pic:cNvPicPr/>
+                  </pic:nvPicPr>
+                  <pic:blipFill>
+                    <a:blip r:embed="rId60"/>
+                    <a:stretch>
+                      <a:fillRect/>
+                    </a:stretch>
+                  </pic:blipFill>
+                  <pic:spPr>
+                    <a:xfrm>
+                      <a:off x="0" y="0"/>
+                      <a:ext cx="5430008" cy="619211"/>
+                    </a:xfrm>
+                    <a:prstGeom prst="rect">
+                      <a:avLst/>
+                    </a:prstGeom>
+                  </pic:spPr>
+                </pic:pic>
+              </a:graphicData>
+            </a:graphic>
+          </wp:inline>
+        </w:drawing>
+      </w:r>
+      <w:r>
+        <w:rPr>
+          <w:bCs/>
+        </w:rPr>
+        <w:br/>
+      </w:r>
+      <w:r>
+        <w:rPr>
+          <w:bCs/>
+          <w:noProof/>
+        </w:rPr>
+        <w:drawing>
+          <wp:inline distT="0" distB="0" distL="0" distR="0" wp14:anchorId="57A99906" wp14:editId="206051E0">
+            <wp:extent cx="4858428" cy="457264"/>
+            <wp:effectExtent l="0" t="0" r="0" b="0"/>
+            <wp:docPr id="39" name="Picture 39"/>
+            <wp:cNvGraphicFramePr>
+              <a:graphicFrameLocks xmlns:a="http://schemas.openxmlformats.org/drawingml/2006/main" noChangeAspect="1"/>
+            </wp:cNvGraphicFramePr>
+            <a:graphic xmlns:a="http://schemas.openxmlformats.org/drawingml/2006/main">
+              <a:graphicData uri="http://schemas.openxmlformats.org/drawingml/2006/picture">
+                <pic:pic xmlns:pic="http://schemas.openxmlformats.org/drawingml/2006/picture">
+                  <pic:nvPicPr>
+                    <pic:cNvPr id="1" name=""/>
+                    <pic:cNvPicPr/>
+                  </pic:nvPicPr>
+                  <pic:blipFill>
+                    <a:blip r:embed="rId61"/>
+                    <a:stretch>
+                      <a:fillRect/>
+                    </a:stretch>
+                  </pic:blipFill>
+                  <pic:spPr>
+                    <a:xfrm>
+                      <a:off x="0" y="0"/>
+                      <a:ext cx="4858428" cy="457264"/>
+                    </a:xfrm>
+                    <a:prstGeom prst="rect">
+                      <a:avLst/>
+                    </a:prstGeom>
+                  </pic:spPr>
+                </pic:pic>
+              </a:graphicData>
+            </a:graphic>
+          </wp:inline>
+        </w:drawing>
+      </w:r>
+      <w:r>
+        <w:rPr>
+          <w:bCs/>
+        </w:rPr>
+        <w:br/>
+      </w:r>
+      <w:r>
+        <w:rPr>
+          <w:bCs/>
+          <w:i/>
+        </w:rPr>
+        <w:t>* Certainly not using a quotient:</w:t>
+      </w:r>
+      <w:r>
+        <w:rPr>
+          <w:bCs/>
+        </w:rPr>
+        <w:br/>
+      </w:r>
+      <w:r>
+        <w:rPr>
+          <w:bCs/>
+          <w:noProof/>
+        </w:rPr>
+        <w:drawing>
+          <wp:inline distT="0" distB="0" distL="0" distR="0" wp14:anchorId="2A31B7EC" wp14:editId="50699F64">
+            <wp:extent cx="5391902" cy="514422"/>
+            <wp:effectExtent l="0" t="0" r="0" b="0"/>
+            <wp:docPr id="40" name="Picture 40"/>
+            <wp:cNvGraphicFramePr>
+              <a:graphicFrameLocks xmlns:a="http://schemas.openxmlformats.org/drawingml/2006/main" noChangeAspect="1"/>
+            </wp:cNvGraphicFramePr>
+            <a:graphic xmlns:a="http://schemas.openxmlformats.org/drawingml/2006/main">
+              <a:graphicData uri="http://schemas.openxmlformats.org/drawingml/2006/picture">
+                <pic:pic xmlns:pic="http://schemas.openxmlformats.org/drawingml/2006/picture">
+                  <pic:nvPicPr>
+                    <pic:cNvPr id="1" name=""/>
+                    <pic:cNvPicPr/>
+                  </pic:nvPicPr>
+                  <pic:blipFill>
+                    <a:blip r:embed="rId62"/>
+                    <a:stretch>
+                      <a:fillRect/>
+                    </a:stretch>
+                  </pic:blipFill>
+                  <pic:spPr>
+                    <a:xfrm>
+                      <a:off x="0" y="0"/>
+                      <a:ext cx="5391902" cy="514422"/>
+                    </a:xfrm>
+                    <a:prstGeom prst="rect">
+                      <a:avLst/>
+                    </a:prstGeom>
+                  </pic:spPr>
+                </pic:pic>
+              </a:graphicData>
+            </a:graphic>
+          </wp:inline>
+        </w:drawing>
+      </w:r>
+      <w:r>
+        <w:rPr>
+          <w:bCs/>
+        </w:rPr>
+        <w:br/>
+      </w:r>
+      <w:r>
+        <w:rPr>
+          <w:bCs/>
+          <w:noProof/>
+        </w:rPr>
+        <w:drawing>
+          <wp:inline distT="0" distB="0" distL="0" distR="0" wp14:anchorId="7F14A42E" wp14:editId="55EB6548">
+            <wp:extent cx="4725059" cy="495369"/>
+            <wp:effectExtent l="0" t="0" r="0" b="0"/>
+            <wp:docPr id="41" name="Picture 41"/>
+            <wp:cNvGraphicFramePr>
+              <a:graphicFrameLocks xmlns:a="http://schemas.openxmlformats.org/drawingml/2006/main" noChangeAspect="1"/>
+            </wp:cNvGraphicFramePr>
+            <a:graphic xmlns:a="http://schemas.openxmlformats.org/drawingml/2006/main">
+              <a:graphicData uri="http://schemas.openxmlformats.org/drawingml/2006/picture">
+                <pic:pic xmlns:pic="http://schemas.openxmlformats.org/drawingml/2006/picture">
+                  <pic:nvPicPr>
+                    <pic:cNvPr id="1" name=""/>
+                    <pic:cNvPicPr/>
+                  </pic:nvPicPr>
+                  <pic:blipFill>
+                    <a:blip r:embed="rId63"/>
+                    <a:stretch>
+                      <a:fillRect/>
+                    </a:stretch>
+                  </pic:blipFill>
+                  <pic:spPr>
+                    <a:xfrm>
+                      <a:off x="0" y="0"/>
+                      <a:ext cx="4725059" cy="495369"/>
+                    </a:xfrm>
+                    <a:prstGeom prst="rect">
+                      <a:avLst/>
+                    </a:prstGeom>
+                  </pic:spPr>
+                </pic:pic>
+              </a:graphicData>
+            </a:graphic>
+          </wp:inline>
+        </w:drawing>
+      </w:r>
+    </w:p>
+    <w:p>
+      <w:pPr>
+        <w:pStyle w:val="ListParagraph"/>
+        <w:numPr>
+          <w:ilvl w:val="0"/>
+          <w:numId w:val="27"/>
+        </w:numPr>
+        <w:spacing w:line="276" w:lineRule="auto"/>
+        <w:rPr>
+          <w:bCs/>
+        </w:rPr>
+      </w:pPr>
+      <w:r>
+        <w:rPr>
+          <w:bCs/>
+        </w:rPr>
+        <w:t>I’m going to make multiple simultaneous requests to OpenAI without checking if the result if a list or not, I’ll just ensure “-” are replaced by comma “ , ” and that when a numbered list ends with a number, to remove it.</w:t>
+      </w:r>
+    </w:p>
+    <w:p>
+      <w:pPr>
+        <w:pStyle w:val="ListParagraph"/>
+        <w:numPr>
+          <w:ilvl w:val="0"/>
+          <w:numId w:val="27"/>
+        </w:numPr>
+        <w:spacing w:line="276" w:lineRule="auto"/>
+        <w:rPr>
           <w:rStyle w:val="Hyperlink"/>
           <w:bCs/>
           <w:color w:val="auto"/>
           <w:u w:val="none"/>
         </w:rPr>
       </w:pPr>
+      <w:bookmarkStart w:id="7" w:name="_GoBack"/>
+      <w:bookmarkEnd w:id="7"/>
     </w:p>
     <w:p>
       <w:pPr>
@@ -3285,6 +4545,87 @@
       </w:r>
     </w:p>
   </w:comment>
+  <w:comment w:id="6" w:author="user" w:date="2023-02-01T08:37:00Z" w:initials="u">
+    <w:p>
+      <w:pPr>
+        <w:pStyle w:val="CommentText"/>
+      </w:pPr>
+      <w:r>
+        <w:rPr>
+          <w:rStyle w:val="CommentReference"/>
+        </w:rPr>
+        <w:annotationRef/>
+      </w:r>
+      <w:r>
+        <w:t xml:space="preserve">* </w:t>
+      </w:r>
+      <w:r>
+        <w:rPr>
+          <w:b/>
+        </w:rPr>
+        <w:t>Using</w:t>
+      </w:r>
+      <w:r>
+        <w:t xml:space="preserve"> </w:t>
+      </w:r>
+      <w:r>
+        <w:rPr>
+          <w:b/>
+        </w:rPr>
+        <w:t>Promises in NodeJS</w:t>
+      </w:r>
+      <w:r>
+        <w:t>:</w:t>
+      </w:r>
+      <w:r>
+        <w:br/>
+      </w:r>
+      <w:r>
+        <w:rPr>
+          <w:noProof/>
+        </w:rPr>
+        <w:drawing>
+          <wp:inline distT="0" distB="0" distL="0" distR="0" wp14:anchorId="1083BF1F" wp14:editId="2947BCF0">
+            <wp:extent cx="3726180" cy="1931391"/>
+            <wp:effectExtent l="0" t="0" r="7620" b="0"/>
+            <wp:docPr id="8" name="Picture 8"/>
+            <wp:cNvGraphicFramePr>
+              <a:graphicFrameLocks xmlns:a="http://schemas.openxmlformats.org/drawingml/2006/main" noChangeAspect="1"/>
+            </wp:cNvGraphicFramePr>
+            <a:graphic xmlns:a="http://schemas.openxmlformats.org/drawingml/2006/main">
+              <a:graphicData uri="http://schemas.openxmlformats.org/drawingml/2006/picture">
+                <pic:pic xmlns:pic="http://schemas.openxmlformats.org/drawingml/2006/picture">
+                  <pic:nvPicPr>
+                    <pic:cNvPr id="1" name=""/>
+                    <pic:cNvPicPr/>
+                  </pic:nvPicPr>
+                  <pic:blipFill>
+                    <a:blip r:embed="rId2"/>
+                    <a:stretch>
+                      <a:fillRect/>
+                    </a:stretch>
+                  </pic:blipFill>
+                  <pic:spPr>
+                    <a:xfrm>
+                      <a:off x="0" y="0"/>
+                      <a:ext cx="3801657" cy="1970513"/>
+                    </a:xfrm>
+                    <a:prstGeom prst="rect">
+                      <a:avLst/>
+                    </a:prstGeom>
+                  </pic:spPr>
+                </pic:pic>
+              </a:graphicData>
+            </a:graphic>
+          </wp:inline>
+        </w:drawing>
+      </w:r>
+      <w:r>
+        <w:br/>
+        <w:t>Here how to modify a variable inside the thread and monitor the value with a loop.</w:t>
+      </w:r>
+    </w:p>
+  </w:comment>
 </w:comments>
 </file>
 
@@ -3296,6 +4637,7 @@
   <w15:commentEx w15:paraId="19DB733D" w15:done="0"/>
   <w15:commentEx w15:paraId="2D883C26" w15:done="0"/>
   <w15:commentEx w15:paraId="7F40C304" w15:done="0"/>
+  <w15:commentEx w15:paraId="42995CA3" w15:done="0"/>
 </w15:commentsEx>
 </file>
 
@@ -7341,7 +8683,7 @@
 </file>
 
 <file path=customXml/itemProps1.xml><?xml version="1.0" encoding="utf-8"?>
-<ds:datastoreItem xmlns:ds="http://schemas.openxmlformats.org/officeDocument/2006/customXml" ds:itemID="{3089E3FB-2DBC-438F-BF78-59757AB93AE1}">
+<ds:datastoreItem xmlns:ds="http://schemas.openxmlformats.org/officeDocument/2006/customXml" ds:itemID="{EC4696F0-76AE-485C-9AF8-29083BB8679C}">
   <ds:schemaRefs>
     <ds:schemaRef ds:uri="http://schemas.openxmlformats.org/officeDocument/2006/bibliography"/>
   </ds:schemaRefs>

</xml_diff>

<commit_message>
Adding personality and chat format
</commit_message>
<xml_diff>
--- a/docs/#5 Alexa Integration with OpenAI (+Costs).docx
+++ b/docs/#5 Alexa Integration with OpenAI (+Costs).docx
@@ -3041,7 +3041,27 @@
         <w:rPr>
           <w:bCs/>
         </w:rPr>
-        <w:t xml:space="preserve">I can make the first request with 10 tokens just to know </w:t>
+        <w:t xml:space="preserve">I can make the </w:t>
+      </w:r>
+      <w:commentRangeStart w:id="6"/>
+      <w:r>
+        <w:rPr>
+          <w:bCs/>
+        </w:rPr>
+        <w:t xml:space="preserve">first request </w:t>
+      </w:r>
+      <w:commentRangeEnd w:id="6"/>
+      <w:r>
+        <w:rPr>
+          <w:rStyle w:val="CommentReference"/>
+        </w:rPr>
+        <w:commentReference w:id="6"/>
+      </w:r>
+      <w:r>
+        <w:rPr>
+          <w:bCs/>
+        </w:rPr>
+        <w:t xml:space="preserve">with 10 tokens just to know </w:t>
       </w:r>
       <w:r>
         <w:rPr>
@@ -3203,25 +3223,37 @@
         </w:rPr>
         <w:t xml:space="preserve">I tried to use an </w:t>
       </w:r>
-      <w:commentRangeStart w:id="6"/>
+      <w:commentRangeStart w:id="7"/>
       <w:r>
         <w:rPr>
           <w:bCs/>
         </w:rPr>
         <w:t xml:space="preserve">async function </w:t>
       </w:r>
-      <w:commentRangeEnd w:id="6"/>
+      <w:commentRangeEnd w:id="7"/>
       <w:r>
         <w:rPr>
           <w:rStyle w:val="CommentReference"/>
         </w:rPr>
-        <w:commentReference w:id="6"/>
-      </w:r>
-      <w:r>
-        <w:rPr>
-          <w:bCs/>
-        </w:rPr>
-        <w:t>but it seems the Lambda function won’t retrieve a response until all the threads (Promises) complete their execution, and they cannot be cancelled.</w:t>
+        <w:commentReference w:id="7"/>
+      </w:r>
+      <w:r>
+        <w:rPr>
+          <w:bCs/>
+        </w:rPr>
+        <w:t>but it seems the</w:t>
+      </w:r>
+      <w:r>
+        <w:rPr>
+          <w:bCs/>
+        </w:rPr>
+        <w:t xml:space="preserve"> AWS</w:t>
+      </w:r>
+      <w:r>
+        <w:rPr>
+          <w:bCs/>
+        </w:rPr>
+        <w:t xml:space="preserve"> Lambda function won’t retrieve a response until all the threads (Promises) complete their execution, and they cannot be cancelled.</w:t>
       </w:r>
       <w:r>
         <w:rPr>
@@ -3934,6 +3966,12 @@
         </w:rPr>
         <w:t>One request with the entire</w:t>
       </w:r>
+      <w:r>
+        <w:rPr>
+          <w:bCs/>
+        </w:rPr>
+        <w:t>…</w:t>
+      </w:r>
     </w:p>
     <w:p>
       <w:pPr>
@@ -4305,7 +4343,20 @@
         <w:rPr>
           <w:bCs/>
         </w:rPr>
-        <w:t>I’m going to make multiple simultaneous requests to OpenAI without checking if the result if a list or not, I’ll just ensure “-” are replaced by comma “ , ” and that when a numbered list ends with a number, to remove it.</w:t>
+        <w:t xml:space="preserve">I’m going to make </w:t>
+      </w:r>
+      <w:r>
+        <w:rPr>
+          <w:b/>
+          <w:bCs/>
+        </w:rPr>
+        <w:t>multiple simultaneous requests to OpenAI</w:t>
+      </w:r>
+      <w:r>
+        <w:rPr>
+          <w:bCs/>
+        </w:rPr>
+        <w:t xml:space="preserve"> without checking if the result if a list or not, I’ll just ensure “-” are replaced by comma “ , ” and that when a numbered list ends with a number, to remove it.</w:t>
       </w:r>
     </w:p>
     <w:p>
@@ -4323,8 +4374,6 @@
           <w:u w:val="none"/>
         </w:rPr>
       </w:pPr>
-      <w:bookmarkStart w:id="7" w:name="_GoBack"/>
-      <w:bookmarkEnd w:id="7"/>
     </w:p>
     <w:p>
       <w:pPr>
@@ -4333,6 +4382,8 @@
           <w:bCs/>
         </w:rPr>
       </w:pPr>
+      <w:bookmarkStart w:id="8" w:name="_GoBack"/>
+      <w:bookmarkEnd w:id="8"/>
     </w:p>
     <w:sectPr>
       <w:pgSz w:w="12240" w:h="15840"/>
@@ -4488,7 +4539,19 @@
         <w:annotationRef/>
       </w:r>
       <w:r>
-        <w:t xml:space="preserve">* At the end I decided to </w:t>
+        <w:t>* A</w:t>
+      </w:r>
+      <w:r>
+        <w:t>fter</w:t>
+      </w:r>
+      <w:r>
+        <w:t xml:space="preserve"> I </w:t>
+      </w:r>
+      <w:r>
+        <w:t>tried</w:t>
+      </w:r>
+      <w:r>
+        <w:t xml:space="preserve"> to </w:t>
       </w:r>
       <w:r>
         <w:t>use “</w:t>
@@ -4510,6 +4573,19 @@
       </w:r>
       <w:r>
         <w:t>.” wasn’t retrieving the expected results.</w:t>
+      </w:r>
+    </w:p>
+    <w:p>
+      <w:pPr>
+        <w:pStyle w:val="CommentText"/>
+      </w:pPr>
+    </w:p>
+    <w:p>
+      <w:pPr>
+        <w:pStyle w:val="CommentText"/>
+      </w:pPr>
+      <w:r>
+        <w:t>But at the end I decided to just retrieve whatever comes from the AI, just formatting it.</w:t>
       </w:r>
     </w:p>
   </w:comment>
@@ -4545,7 +4621,23 @@
       </w:r>
     </w:p>
   </w:comment>
-  <w:comment w:id="6" w:author="user" w:date="2023-02-01T08:37:00Z" w:initials="u">
+  <w:comment w:id="6" w:author="user" w:date="2023-02-06T14:14:00Z" w:initials="u">
+    <w:p>
+      <w:pPr>
+        <w:pStyle w:val="CommentText"/>
+      </w:pPr>
+      <w:r>
+        <w:rPr>
+          <w:rStyle w:val="CommentReference"/>
+        </w:rPr>
+        <w:annotationRef/>
+      </w:r>
+      <w:r>
+        <w:t>* At the end to make two requests with different max_token configuration is better, a complex request can take several seconds to be responded, even with a small max_token config.</w:t>
+      </w:r>
+    </w:p>
+  </w:comment>
+  <w:comment w:id="7" w:author="user" w:date="2023-02-01T08:37:00Z" w:initials="u">
     <w:p>
       <w:pPr>
         <w:pStyle w:val="CommentText"/>
@@ -4634,9 +4726,10 @@
   <w15:commentEx w15:paraId="00C44648" w15:done="0"/>
   <w15:commentEx w15:paraId="1955E538" w15:done="0"/>
   <w15:commentEx w15:paraId="4C931679" w15:done="0"/>
-  <w15:commentEx w15:paraId="19DB733D" w15:done="0"/>
+  <w15:commentEx w15:paraId="1E828502" w15:done="0"/>
   <w15:commentEx w15:paraId="2D883C26" w15:done="0"/>
   <w15:commentEx w15:paraId="7F40C304" w15:done="0"/>
+  <w15:commentEx w15:paraId="29CB73DA" w15:done="0"/>
   <w15:commentEx w15:paraId="42995CA3" w15:done="0"/>
 </w15:commentsEx>
 </file>
@@ -8683,7 +8776,7 @@
 </file>
 
 <file path=customXml/itemProps1.xml><?xml version="1.0" encoding="utf-8"?>
-<ds:datastoreItem xmlns:ds="http://schemas.openxmlformats.org/officeDocument/2006/customXml" ds:itemID="{EC4696F0-76AE-485C-9AF8-29083BB8679C}">
+<ds:datastoreItem xmlns:ds="http://schemas.openxmlformats.org/officeDocument/2006/customXml" ds:itemID="{A33CD9D4-5EE9-48D9-AB40-86F4D87C57B7}">
   <ds:schemaRefs>
     <ds:schemaRef ds:uri="http://schemas.openxmlformats.org/officeDocument/2006/bibliography"/>
   </ds:schemaRefs>

</xml_diff>

<commit_message>
Documented in DOCX two last challenges and solutions
</commit_message>
<xml_diff>
--- a/docs/#5 Alexa Integration with OpenAI (+Costs).docx
+++ b/docs/#5 Alexa Integration with OpenAI (+Costs).docx
@@ -4368,12 +4368,485 @@
         </w:numPr>
         <w:spacing w:line="276" w:lineRule="auto"/>
         <w:rPr>
+          <w:b/>
+          <w:bCs/>
+        </w:rPr>
+      </w:pPr>
+      <w:r>
+        <w:rPr>
+          <w:b/>
+          <w:bCs/>
+        </w:rPr>
+        <w:t>Two problems:</w:t>
+      </w:r>
+    </w:p>
+    <w:p>
+      <w:pPr>
+        <w:pStyle w:val="ListParagraph"/>
+        <w:numPr>
+          <w:ilvl w:val="1"/>
+          <w:numId w:val="27"/>
+        </w:numPr>
+        <w:spacing w:line="276" w:lineRule="auto"/>
+        <w:rPr>
+          <w:bCs/>
+        </w:rPr>
+      </w:pPr>
+      <w:r>
+        <w:rPr>
+          <w:bCs/>
+        </w:rPr>
+        <w:t>GTP wasn’t completing the text as a conversation all the time. Sometimes it just continues completing the last messages.</w:t>
+      </w:r>
+      <w:r>
+        <w:rPr>
+          <w:bCs/>
+        </w:rPr>
+        <w:br/>
+      </w:r>
+      <w:r>
+        <w:rPr>
+          <w:b/>
+          <w:bCs/>
+        </w:rPr>
+        <w:t>* Solution:</w:t>
+      </w:r>
+    </w:p>
+    <w:p>
+      <w:pPr>
+        <w:pStyle w:val="ListParagraph"/>
+        <w:numPr>
+          <w:ilvl w:val="2"/>
+          <w:numId w:val="27"/>
+        </w:numPr>
+        <w:spacing w:line="276" w:lineRule="auto"/>
+        <w:rPr>
+          <w:bCs/>
+        </w:rPr>
+      </w:pPr>
+      <w:r>
+        <w:rPr>
+          <w:bCs/>
+        </w:rPr>
+        <w:t>To use tags in order to differentiate the conversation participants, the user and the model.</w:t>
+      </w:r>
+      <w:r>
+        <w:rPr>
+          <w:bCs/>
+        </w:rPr>
+        <w:br/>
+      </w:r>
+      <w:r>
+        <w:rPr>
+          <w:bCs/>
+        </w:rPr>
+        <w:drawing>
+          <wp:inline distT="0" distB="0" distL="0" distR="0" wp14:anchorId="436CC4A7" wp14:editId="3EC1255E">
+            <wp:extent cx="2705478" cy="562053"/>
+            <wp:effectExtent l="0" t="0" r="0" b="0"/>
+            <wp:docPr id="24" name="Picture 24"/>
+            <wp:cNvGraphicFramePr>
+              <a:graphicFrameLocks xmlns:a="http://schemas.openxmlformats.org/drawingml/2006/main" noChangeAspect="1"/>
+            </wp:cNvGraphicFramePr>
+            <a:graphic xmlns:a="http://schemas.openxmlformats.org/drawingml/2006/main">
+              <a:graphicData uri="http://schemas.openxmlformats.org/drawingml/2006/picture">
+                <pic:pic xmlns:pic="http://schemas.openxmlformats.org/drawingml/2006/picture">
+                  <pic:nvPicPr>
+                    <pic:cNvPr id="1" name=""/>
+                    <pic:cNvPicPr/>
+                  </pic:nvPicPr>
+                  <pic:blipFill>
+                    <a:blip r:embed="rId64"/>
+                    <a:stretch>
+                      <a:fillRect/>
+                    </a:stretch>
+                  </pic:blipFill>
+                  <pic:spPr>
+                    <a:xfrm>
+                      <a:off x="0" y="0"/>
+                      <a:ext cx="2705478" cy="562053"/>
+                    </a:xfrm>
+                    <a:prstGeom prst="rect">
+                      <a:avLst/>
+                    </a:prstGeom>
+                  </pic:spPr>
+                </pic:pic>
+              </a:graphicData>
+            </a:graphic>
+          </wp:inline>
+        </w:drawing>
+      </w:r>
+    </w:p>
+    <w:p>
+      <w:pPr>
+        <w:pStyle w:val="ListParagraph"/>
+        <w:numPr>
+          <w:ilvl w:val="2"/>
+          <w:numId w:val="27"/>
+        </w:numPr>
+        <w:spacing w:line="276" w:lineRule="auto"/>
+        <w:rPr>
+          <w:bCs/>
+        </w:rPr>
+      </w:pPr>
+      <w:r>
+        <w:rPr>
+          <w:bCs/>
+        </w:rPr>
+        <w:t>With this I’m able to change the personality of GTP.</w:t>
+      </w:r>
+      <w:r>
+        <w:rPr>
+          <w:bCs/>
+        </w:rPr>
+        <w:br/>
+      </w:r>
+      <w:r>
+        <w:rPr>
+          <w:bCs/>
+        </w:rPr>
+        <w:drawing>
+          <wp:inline distT="0" distB="0" distL="0" distR="0" wp14:anchorId="12C353CE" wp14:editId="6A72B257">
+            <wp:extent cx="3200847" cy="381053"/>
+            <wp:effectExtent l="0" t="0" r="0" b="0"/>
+            <wp:docPr id="38" name="Picture 38"/>
+            <wp:cNvGraphicFramePr>
+              <a:graphicFrameLocks xmlns:a="http://schemas.openxmlformats.org/drawingml/2006/main" noChangeAspect="1"/>
+            </wp:cNvGraphicFramePr>
+            <a:graphic xmlns:a="http://schemas.openxmlformats.org/drawingml/2006/main">
+              <a:graphicData uri="http://schemas.openxmlformats.org/drawingml/2006/picture">
+                <pic:pic xmlns:pic="http://schemas.openxmlformats.org/drawingml/2006/picture">
+                  <pic:nvPicPr>
+                    <pic:cNvPr id="1" name=""/>
+                    <pic:cNvPicPr/>
+                  </pic:nvPicPr>
+                  <pic:blipFill>
+                    <a:blip r:embed="rId65"/>
+                    <a:stretch>
+                      <a:fillRect/>
+                    </a:stretch>
+                  </pic:blipFill>
+                  <pic:spPr>
+                    <a:xfrm>
+                      <a:off x="0" y="0"/>
+                      <a:ext cx="3200847" cy="381053"/>
+                    </a:xfrm>
+                    <a:prstGeom prst="rect">
+                      <a:avLst/>
+                    </a:prstGeom>
+                  </pic:spPr>
+                </pic:pic>
+              </a:graphicData>
+            </a:graphic>
+          </wp:inline>
+        </w:drawing>
+      </w:r>
+    </w:p>
+    <w:p>
+      <w:pPr>
+        <w:pStyle w:val="ListParagraph"/>
+        <w:numPr>
+          <w:ilvl w:val="2"/>
+          <w:numId w:val="27"/>
+        </w:numPr>
+        <w:spacing w:line="276" w:lineRule="auto"/>
+        <w:rPr>
+          <w:bCs/>
+        </w:rPr>
+      </w:pPr>
+      <w:r>
+        <w:rPr>
+          <w:bCs/>
+        </w:rPr>
+        <w:lastRenderedPageBreak/>
+        <w:t>I also added a portion of text at the beginning of the prompt to specify the personality of the Model participant.</w:t>
+      </w:r>
+      <w:r>
+        <w:rPr>
+          <w:bCs/>
+        </w:rPr>
+        <w:br/>
+      </w:r>
+      <w:r>
+        <w:rPr>
+          <w:bCs/>
+        </w:rPr>
+        <w:drawing>
+          <wp:inline distT="0" distB="0" distL="0" distR="0" wp14:anchorId="4D30AFC3" wp14:editId="5FD3A4DA">
+            <wp:extent cx="4248150" cy="704850"/>
+            <wp:effectExtent l="0" t="0" r="0" b="0"/>
+            <wp:docPr id="43" name="Picture 43"/>
+            <wp:cNvGraphicFramePr>
+              <a:graphicFrameLocks xmlns:a="http://schemas.openxmlformats.org/drawingml/2006/main" noChangeAspect="1"/>
+            </wp:cNvGraphicFramePr>
+            <a:graphic xmlns:a="http://schemas.openxmlformats.org/drawingml/2006/main">
+              <a:graphicData uri="http://schemas.openxmlformats.org/drawingml/2006/picture">
+                <pic:pic xmlns:pic="http://schemas.openxmlformats.org/drawingml/2006/picture">
+                  <pic:nvPicPr>
+                    <pic:cNvPr id="1" name=""/>
+                    <pic:cNvPicPr/>
+                  </pic:nvPicPr>
+                  <pic:blipFill rotWithShape="1">
+                    <a:blip r:embed="rId66"/>
+                    <a:srcRect t="1" b="9756"/>
+                    <a:stretch/>
+                  </pic:blipFill>
+                  <pic:spPr bwMode="auto">
+                    <a:xfrm>
+                      <a:off x="0" y="0"/>
+                      <a:ext cx="4248743" cy="704948"/>
+                    </a:xfrm>
+                    <a:prstGeom prst="rect">
+                      <a:avLst/>
+                    </a:prstGeom>
+                    <a:ln>
+                      <a:noFill/>
+                    </a:ln>
+                    <a:extLst>
+                      <a:ext uri="{53640926-AAD7-44D8-BBD7-CCE9431645EC}">
+                        <a14:shadowObscured xmlns:a14="http://schemas.microsoft.com/office/drawing/2010/main"/>
+                      </a:ext>
+                    </a:extLst>
+                  </pic:spPr>
+                </pic:pic>
+              </a:graphicData>
+            </a:graphic>
+          </wp:inline>
+        </w:drawing>
+      </w:r>
+    </w:p>
+    <w:p>
+      <w:pPr>
+        <w:pStyle w:val="ListParagraph"/>
+        <w:numPr>
+          <w:ilvl w:val="1"/>
+          <w:numId w:val="27"/>
+        </w:numPr>
+        <w:spacing w:line="276" w:lineRule="auto"/>
+        <w:rPr>
+          <w:bCs/>
+        </w:rPr>
+      </w:pPr>
+      <w:r>
+        <w:rPr>
+          <w:bCs/>
+        </w:rPr>
+        <w:t>GTP usually enters into a questioning loop, to every answer it responds with a question, or into boring conversation patterns.</w:t>
+      </w:r>
+      <w:r>
+        <w:rPr>
+          <w:bCs/>
+        </w:rPr>
+        <w:br/>
+      </w:r>
+      <w:r>
+        <w:rPr>
+          <w:b/>
+          <w:bCs/>
+        </w:rPr>
+        <w:t>* Solution:</w:t>
+      </w:r>
+    </w:p>
+    <w:p>
+      <w:pPr>
+        <w:pStyle w:val="ListParagraph"/>
+        <w:numPr>
+          <w:ilvl w:val="2"/>
+          <w:numId w:val="27"/>
+        </w:numPr>
+        <w:spacing w:line="276" w:lineRule="auto"/>
+        <w:rPr>
+          <w:bCs/>
+        </w:rPr>
+      </w:pPr>
+      <w:r>
+        <w:rPr>
+          <w:bCs/>
+        </w:rPr>
+        <w:t>I added a random personality modifier.</w:t>
+      </w:r>
+      <w:r>
+        <w:rPr>
+          <w:bCs/>
+        </w:rPr>
+        <w:br/>
+      </w:r>
+      <w:r>
+        <w:rPr>
+          <w:bCs/>
+        </w:rPr>
+        <w:drawing>
+          <wp:inline distT="0" distB="0" distL="0" distR="0" wp14:anchorId="5568374E" wp14:editId="1A1E8BB2">
+            <wp:extent cx="4474788" cy="1066800"/>
+            <wp:effectExtent l="0" t="0" r="2540" b="0"/>
+            <wp:docPr id="44" name="Picture 44"/>
+            <wp:cNvGraphicFramePr>
+              <a:graphicFrameLocks xmlns:a="http://schemas.openxmlformats.org/drawingml/2006/main" noChangeAspect="1"/>
+            </wp:cNvGraphicFramePr>
+            <a:graphic xmlns:a="http://schemas.openxmlformats.org/drawingml/2006/main">
+              <a:graphicData uri="http://schemas.openxmlformats.org/drawingml/2006/picture">
+                <pic:pic xmlns:pic="http://schemas.openxmlformats.org/drawingml/2006/picture">
+                  <pic:nvPicPr>
+                    <pic:cNvPr id="1" name=""/>
+                    <pic:cNvPicPr/>
+                  </pic:nvPicPr>
+                  <pic:blipFill>
+                    <a:blip r:embed="rId67"/>
+                    <a:stretch>
+                      <a:fillRect/>
+                    </a:stretch>
+                  </pic:blipFill>
+                  <pic:spPr>
+                    <a:xfrm>
+                      <a:off x="0" y="0"/>
+                      <a:ext cx="4492560" cy="1071037"/>
+                    </a:xfrm>
+                    <a:prstGeom prst="rect">
+                      <a:avLst/>
+                    </a:prstGeom>
+                  </pic:spPr>
+                </pic:pic>
+              </a:graphicData>
+            </a:graphic>
+          </wp:inline>
+        </w:drawing>
+      </w:r>
+    </w:p>
+    <w:p>
+      <w:pPr>
+        <w:pStyle w:val="ListParagraph"/>
+        <w:numPr>
+          <w:ilvl w:val="2"/>
+          <w:numId w:val="27"/>
+        </w:numPr>
+        <w:spacing w:line="276" w:lineRule="auto"/>
+        <w:rPr>
+          <w:bCs/>
+        </w:rPr>
+      </w:pPr>
+      <w:r>
+        <w:rPr>
+          <w:bCs/>
+        </w:rPr>
+        <w:t>There’s a ½ probability of not permitting a question in the answer.</w:t>
+      </w:r>
+      <w:r>
+        <w:rPr>
+          <w:bCs/>
+        </w:rPr>
+        <w:br/>
+      </w:r>
+      <w:r>
+        <w:rPr>
+          <w:bCs/>
+        </w:rPr>
+        <w:drawing>
+          <wp:inline distT="0" distB="0" distL="0" distR="0" wp14:anchorId="20E1F5C5" wp14:editId="179E52B2">
+            <wp:extent cx="3867690" cy="1228896"/>
+            <wp:effectExtent l="0" t="0" r="0" b="0"/>
+            <wp:docPr id="45" name="Picture 45"/>
+            <wp:cNvGraphicFramePr>
+              <a:graphicFrameLocks xmlns:a="http://schemas.openxmlformats.org/drawingml/2006/main" noChangeAspect="1"/>
+            </wp:cNvGraphicFramePr>
+            <a:graphic xmlns:a="http://schemas.openxmlformats.org/drawingml/2006/main">
+              <a:graphicData uri="http://schemas.openxmlformats.org/drawingml/2006/picture">
+                <pic:pic xmlns:pic="http://schemas.openxmlformats.org/drawingml/2006/picture">
+                  <pic:nvPicPr>
+                    <pic:cNvPr id="1" name=""/>
+                    <pic:cNvPicPr/>
+                  </pic:nvPicPr>
+                  <pic:blipFill>
+                    <a:blip r:embed="rId68"/>
+                    <a:stretch>
+                      <a:fillRect/>
+                    </a:stretch>
+                  </pic:blipFill>
+                  <pic:spPr>
+                    <a:xfrm>
+                      <a:off x="0" y="0"/>
+                      <a:ext cx="3867690" cy="1228896"/>
+                    </a:xfrm>
+                    <a:prstGeom prst="rect">
+                      <a:avLst/>
+                    </a:prstGeom>
+                  </pic:spPr>
+                </pic:pic>
+              </a:graphicData>
+            </a:graphic>
+          </wp:inline>
+        </w:drawing>
+      </w:r>
+      <w:r>
+        <w:rPr>
+          <w:bCs/>
+        </w:rPr>
+        <w:br/>
+        <w:t>And from the two responses, I try to avoid the one that could be empty because of this change.</w:t>
+      </w:r>
+      <w:r>
+        <w:rPr>
+          <w:bCs/>
+        </w:rPr>
+        <w:br/>
+      </w:r>
+      <w:r>
+        <w:rPr>
+          <w:bCs/>
+        </w:rPr>
+        <w:drawing>
+          <wp:inline distT="0" distB="0" distL="0" distR="0" wp14:anchorId="2FD73F1F" wp14:editId="6F9D5489">
+            <wp:extent cx="5217889" cy="714375"/>
+            <wp:effectExtent l="0" t="0" r="1905" b="0"/>
+            <wp:docPr id="46" name="Picture 46"/>
+            <wp:cNvGraphicFramePr>
+              <a:graphicFrameLocks xmlns:a="http://schemas.openxmlformats.org/drawingml/2006/main" noChangeAspect="1"/>
+            </wp:cNvGraphicFramePr>
+            <a:graphic xmlns:a="http://schemas.openxmlformats.org/drawingml/2006/main">
+              <a:graphicData uri="http://schemas.openxmlformats.org/drawingml/2006/picture">
+                <pic:pic xmlns:pic="http://schemas.openxmlformats.org/drawingml/2006/picture">
+                  <pic:nvPicPr>
+                    <pic:cNvPr id="1" name=""/>
+                    <pic:cNvPicPr/>
+                  </pic:nvPicPr>
+                  <pic:blipFill>
+                    <a:blip r:embed="rId69"/>
+                    <a:stretch>
+                      <a:fillRect/>
+                    </a:stretch>
+                  </pic:blipFill>
+                  <pic:spPr>
+                    <a:xfrm>
+                      <a:off x="0" y="0"/>
+                      <a:ext cx="5222708" cy="715035"/>
+                    </a:xfrm>
+                    <a:prstGeom prst="rect">
+                      <a:avLst/>
+                    </a:prstGeom>
+                  </pic:spPr>
+                </pic:pic>
+              </a:graphicData>
+            </a:graphic>
+          </wp:inline>
+        </w:drawing>
+      </w:r>
+    </w:p>
+    <w:p>
+      <w:pPr>
+        <w:pStyle w:val="ListParagraph"/>
+        <w:numPr>
+          <w:ilvl w:val="0"/>
+          <w:numId w:val="27"/>
+        </w:numPr>
+        <w:spacing w:line="276" w:lineRule="auto"/>
+        <w:rPr>
           <w:rStyle w:val="Hyperlink"/>
           <w:bCs/>
           <w:color w:val="auto"/>
           <w:u w:val="none"/>
         </w:rPr>
       </w:pPr>
+      <w:bookmarkStart w:id="8" w:name="_GoBack"/>
+      <w:bookmarkEnd w:id="8"/>
     </w:p>
     <w:p>
       <w:pPr>
@@ -4382,8 +4855,6 @@
           <w:bCs/>
         </w:rPr>
       </w:pPr>
-      <w:bookmarkStart w:id="8" w:name="_GoBack"/>
-      <w:bookmarkEnd w:id="8"/>
     </w:p>
     <w:sectPr>
       <w:pgSz w:w="12240" w:h="15840"/>
@@ -8776,7 +9247,7 @@
 </file>
 
 <file path=customXml/itemProps1.xml><?xml version="1.0" encoding="utf-8"?>
-<ds:datastoreItem xmlns:ds="http://schemas.openxmlformats.org/officeDocument/2006/customXml" ds:itemID="{A33CD9D4-5EE9-48D9-AB40-86F4D87C57B7}">
+<ds:datastoreItem xmlns:ds="http://schemas.openxmlformats.org/officeDocument/2006/customXml" ds:itemID="{14D0973F-0734-427F-A8D3-175B0E539A30}">
   <ds:schemaRefs>
     <ds:schemaRef ds:uri="http://schemas.openxmlformats.org/officeDocument/2006/bibliography"/>
   </ds:schemaRefs>

</xml_diff>